<commit_message>
changes made y tanu
</commit_message>
<xml_diff>
--- a/my_word.docx
+++ b/my_word.docx
@@ -5,6 +5,11 @@
     <w:p>
       <w:r>
         <w:t>This is just example</w:t>
+      </w:r>
+    </w:p>
+    <w:p>
+      <w:r>
+        <w:t>This is written by ritesh</w:t>
       </w:r>
     </w:p>
     <w:sectPr>

</xml_diff>